<commit_message>
in the way to finish the v1.0.0
</commit_message>
<xml_diff>
--- a/templates/agent.docx
+++ b/templates/agent.docx
@@ -924,7 +924,16 @@
           <w:szCs w:val="28"/>
           <w:rtl/>
         </w:rPr>
-        <w:t>المدعى</w:t>
+        <w:t>المدع</w:t>
+      </w:r>
+      <w:r>
+        <w:rPr>
+          <w:rFonts w:ascii="Arial" w:hAnsi="Arial" w:cs="Arial" w:hint="cs"/>
+          <w:sz w:val="28"/>
+          <w:szCs w:val="28"/>
+          <w:rtl/>
+        </w:rPr>
+        <w:t>ي</w:t>
       </w:r>
       <w:r>
         <w:rPr>
@@ -1389,7 +1398,43 @@
           <w:szCs w:val="28"/>
           <w:rtl/>
         </w:rPr>
-        <w:t xml:space="preserve"> المدعي بوكيل و </w:t>
+        <w:t xml:space="preserve"> </w:t>
+      </w:r>
+      <w:r>
+        <w:rPr>
+          <w:rFonts w:ascii="Arial" w:hAnsi="Arial" w:cs="Arial" w:hint="cs"/>
+          <w:sz w:val="28"/>
+          <w:szCs w:val="28"/>
+          <w:rtl/>
+        </w:rPr>
+        <w:t>${</w:t>
+      </w:r>
+      <w:r>
+        <w:rPr>
+          <w:rFonts w:ascii="Arial" w:hAnsi="Arial" w:cs="Arial"/>
+          <w:sz w:val="28"/>
+          <w:szCs w:val="28"/>
+          <w:rtl/>
+        </w:rPr>
+        <w:t>المدعي</w:t>
+      </w:r>
+      <w:r>
+        <w:rPr>
+          <w:rFonts w:ascii="Arial" w:hAnsi="Arial" w:cs="Arial" w:hint="cs"/>
+          <w:sz w:val="28"/>
+          <w:szCs w:val="28"/>
+          <w:rtl/>
+        </w:rPr>
+        <w:t>}</w:t>
+      </w:r>
+      <w:r>
+        <w:rPr>
+          <w:rFonts w:ascii="Arial" w:hAnsi="Arial" w:cs="Arial"/>
+          <w:sz w:val="28"/>
+          <w:szCs w:val="28"/>
+          <w:rtl/>
+        </w:rPr>
+        <w:t xml:space="preserve"> بوكيل و </w:t>
       </w:r>
       <w:r>
         <w:rPr>
@@ -1799,7 +1844,16 @@
           <w:szCs w:val="28"/>
           <w:rtl/>
         </w:rPr>
-        <w:t>الذي  مثل</w:t>
+        <w:t>الذي</w:t>
+      </w:r>
+      <w:r>
+        <w:rPr>
+          <w:rFonts w:ascii="Arial" w:hAnsi="Arial" w:cs="Arial"/>
+          <w:sz w:val="28"/>
+          <w:szCs w:val="28"/>
+          <w:rtl/>
+        </w:rPr>
+        <w:t xml:space="preserve"> مثل</w:t>
       </w:r>
       <w:r>
         <w:rPr>
@@ -1871,7 +1925,16 @@
           <w:szCs w:val="28"/>
           <w:rtl/>
         </w:rPr>
-        <w:t>المدعـي</w:t>
+        <w:t>المدع</w:t>
+      </w:r>
+      <w:r>
+        <w:rPr>
+          <w:rFonts w:ascii="Arial" w:hAnsi="Arial" w:cs="Arial"/>
+          <w:sz w:val="28"/>
+          <w:szCs w:val="28"/>
+          <w:rtl/>
+        </w:rPr>
+        <w:t>ي</w:t>
       </w:r>
       <w:r>
         <w:rPr>

</xml_diff>